<commit_message>
add page-number to footer of templates
</commit_message>
<xml_diff>
--- a/src/private/scripts/base.docx
+++ b/src/private/scripts/base.docx
@@ -2,19 +2,198 @@
 <file path=word/document.xml><?xml version="1.0" encoding="utf-8"?>
 <w:document xmlns:wpc="http://schemas.microsoft.com/office/word/2010/wordprocessingCanvas" xmlns:mo="http://schemas.microsoft.com/office/mac/office/2008/main" xmlns:mc="http://schemas.openxmlformats.org/markup-compatibility/2006" xmlns:mv="urn:schemas-microsoft-com:mac:vml" xmlns:o="urn:schemas-microsoft-com:office:office" xmlns:r="http://schemas.openxmlformats.org/officeDocument/2006/relationships" xmlns:m="http://schemas.openxmlformats.org/officeDocument/2006/math" xmlns:v="urn:schemas-microsoft-com:vml" xmlns:wp14="http://schemas.microsoft.com/office/word/2010/wordprocessingDrawing" xmlns:wp="http://schemas.openxmlformats.org/drawingml/2006/wordprocessingDrawing" xmlns:w10="urn:schemas-microsoft-com:office:word" xmlns:w="http://schemas.openxmlformats.org/wordprocessingml/2006/main" xmlns:w14="http://schemas.microsoft.com/office/word/2010/wordml" xmlns:w15="http://schemas.microsoft.com/office/word/2012/wordml" xmlns:wpg="http://schemas.microsoft.com/office/word/2010/wordprocessingGroup" xmlns:wpi="http://schemas.microsoft.com/office/word/2010/wordprocessingInk" xmlns:wne="http://schemas.microsoft.com/office/word/2006/wordml" xmlns:wps="http://schemas.microsoft.com/office/word/2010/wordprocessingShape" mc:Ignorable="w14 w15 wp14">
   <w:body>
-    <w:p>
-      <w:bookmarkStart w:id="0" w:name="_GoBack"/>
-      <w:bookmarkEnd w:id="0"/>
-    </w:p>
+    <w:p/>
     <w:sectPr>
+      <w:headerReference w:type="even" r:id="rId8"/>
+      <w:headerReference w:type="default" r:id="rId9"/>
+      <w:footerReference w:type="even" r:id="rId10"/>
+      <w:footerReference w:type="default" r:id="rId11"/>
+      <w:headerReference w:type="first" r:id="rId12"/>
+      <w:footerReference w:type="first" r:id="rId13"/>
       <w:pgSz w:w="12240" w:h="15840"/>
       <w:pgMar w:top="1440" w:right="1440" w:bottom="1440" w:left="1440" w:header="0" w:footer="0" w:gutter="0"/>
       <w:cols w:space="720"/>
       <w:formProt w:val="0"/>
-      <w:docGrid w:linePitch="249" w:charSpace="2047"/>
+      <w:docGrid w:linePitch="272" w:charSpace="2047"/>
     </w:sectPr>
   </w:body>
 </w:document>
+</file>
+
+<file path=word/endnotes.xml><?xml version="1.0" encoding="utf-8"?>
+<w:endnotes xmlns:wpc="http://schemas.microsoft.com/office/word/2010/wordprocessingCanvas" xmlns:mo="http://schemas.microsoft.com/office/mac/office/2008/main" xmlns:mc="http://schemas.openxmlformats.org/markup-compatibility/2006" xmlns:mv="urn:schemas-microsoft-com:mac:vml" xmlns:o="urn:schemas-microsoft-com:office:office" xmlns:r="http://schemas.openxmlformats.org/officeDocument/2006/relationships" xmlns:m="http://schemas.openxmlformats.org/officeDocument/2006/math" xmlns:v="urn:schemas-microsoft-com:vml" xmlns:wp14="http://schemas.microsoft.com/office/word/2010/wordprocessingDrawing" xmlns:wp="http://schemas.openxmlformats.org/drawingml/2006/wordprocessingDrawing" xmlns:w10="urn:schemas-microsoft-com:office:word" xmlns:w="http://schemas.openxmlformats.org/wordprocessingml/2006/main" xmlns:w14="http://schemas.microsoft.com/office/word/2010/wordml" xmlns:w15="http://schemas.microsoft.com/office/word/2012/wordml" xmlns:wpg="http://schemas.microsoft.com/office/word/2010/wordprocessingGroup" xmlns:wpi="http://schemas.microsoft.com/office/word/2010/wordprocessingInk" xmlns:wne="http://schemas.microsoft.com/office/word/2006/wordml" xmlns:wps="http://schemas.microsoft.com/office/word/2010/wordprocessingShape" mc:Ignorable="w14 w15 wp14">
+  <w:endnote w:type="separator" w:id="-1">
+    <w:p>
+      <w:pPr>
+        <w:spacing w:before="0" w:after="0"/>
+      </w:pPr>
+      <w:r>
+        <w:separator/>
+      </w:r>
+    </w:p>
+  </w:endnote>
+  <w:endnote w:type="continuationSeparator" w:id="0">
+    <w:p>
+      <w:pPr>
+        <w:spacing w:before="0" w:after="0"/>
+      </w:pPr>
+      <w:r>
+        <w:continuationSeparator/>
+      </w:r>
+    </w:p>
+  </w:endnote>
+</w:endnotes>
+</file>
+
+<file path=word/footer1.xml><?xml version="1.0" encoding="utf-8"?>
+<w:ftr xmlns:wpc="http://schemas.microsoft.com/office/word/2010/wordprocessingCanvas" xmlns:mo="http://schemas.microsoft.com/office/mac/office/2008/main" xmlns:mc="http://schemas.openxmlformats.org/markup-compatibility/2006" xmlns:mv="urn:schemas-microsoft-com:mac:vml" xmlns:o="urn:schemas-microsoft-com:office:office" xmlns:r="http://schemas.openxmlformats.org/officeDocument/2006/relationships" xmlns:m="http://schemas.openxmlformats.org/officeDocument/2006/math" xmlns:v="urn:schemas-microsoft-com:vml" xmlns:wp14="http://schemas.microsoft.com/office/word/2010/wordprocessingDrawing" xmlns:wp="http://schemas.openxmlformats.org/drawingml/2006/wordprocessingDrawing" xmlns:w10="urn:schemas-microsoft-com:office:word" xmlns:w="http://schemas.openxmlformats.org/wordprocessingml/2006/main" xmlns:w14="http://schemas.microsoft.com/office/word/2010/wordml" xmlns:w15="http://schemas.microsoft.com/office/word/2012/wordml" xmlns:wpg="http://schemas.microsoft.com/office/word/2010/wordprocessingGroup" xmlns:wpi="http://schemas.microsoft.com/office/word/2010/wordprocessingInk" xmlns:wne="http://schemas.microsoft.com/office/word/2006/wordml" xmlns:wps="http://schemas.microsoft.com/office/word/2010/wordprocessingShape" mc:Ignorable="w14 w15 wp14">
+  <w:p>
+    <w:pPr>
+      <w:pStyle w:val="Footer"/>
+    </w:pPr>
+  </w:p>
+</w:ftr>
+</file>
+
+<file path=word/footer2.xml><?xml version="1.0" encoding="utf-8"?>
+<w:ftr xmlns:wpc="http://schemas.microsoft.com/office/word/2010/wordprocessingCanvas" xmlns:mo="http://schemas.microsoft.com/office/mac/office/2008/main" xmlns:mc="http://schemas.openxmlformats.org/markup-compatibility/2006" xmlns:mv="urn:schemas-microsoft-com:mac:vml" xmlns:o="urn:schemas-microsoft-com:office:office" xmlns:r="http://schemas.openxmlformats.org/officeDocument/2006/relationships" xmlns:m="http://schemas.openxmlformats.org/officeDocument/2006/math" xmlns:v="urn:schemas-microsoft-com:vml" xmlns:wp14="http://schemas.microsoft.com/office/word/2010/wordprocessingDrawing" xmlns:wp="http://schemas.openxmlformats.org/drawingml/2006/wordprocessingDrawing" xmlns:w10="urn:schemas-microsoft-com:office:word" xmlns:w="http://schemas.openxmlformats.org/wordprocessingml/2006/main" xmlns:w14="http://schemas.microsoft.com/office/word/2010/wordml" xmlns:w15="http://schemas.microsoft.com/office/word/2012/wordml" xmlns:wpg="http://schemas.microsoft.com/office/word/2010/wordprocessingGroup" xmlns:wpi="http://schemas.microsoft.com/office/word/2010/wordprocessingInk" xmlns:wne="http://schemas.microsoft.com/office/word/2006/wordml" xmlns:wps="http://schemas.microsoft.com/office/word/2010/wordprocessingShape" mc:Ignorable="w14 w15 wp14">
+  <w:p>
+    <w:pPr>
+      <w:spacing w:before="0" w:after="0"/>
+      <w:jc w:val="right"/>
+      <w:rPr>
+        <w:noProof/>
+      </w:rPr>
+    </w:pPr>
+    <w:r>
+      <w:t xml:space="preserve">Page </w:t>
+    </w:r>
+    <w:r>
+      <w:fldChar w:fldCharType="begin"/>
+    </w:r>
+    <w:r>
+      <w:instrText xml:space="preserve"> PAGE  \* MERGEFORMAT </w:instrText>
+    </w:r>
+    <w:r>
+      <w:fldChar w:fldCharType="separate"/>
+    </w:r>
+    <w:r>
+      <w:rPr>
+        <w:noProof/>
+      </w:rPr>
+      <w:t>1</w:t>
+    </w:r>
+    <w:r>
+      <w:fldChar w:fldCharType="end"/>
+    </w:r>
+    <w:r>
+      <w:t xml:space="preserve"> of </w:t>
+    </w:r>
+    <w:r>
+      <w:fldChar w:fldCharType="begin"/>
+    </w:r>
+    <w:r>
+      <w:instrText xml:space="preserve"> NUMPAGES  \* MERGEFORMAT </w:instrText>
+    </w:r>
+    <w:r>
+      <w:fldChar w:fldCharType="separate"/>
+    </w:r>
+    <w:r>
+      <w:rPr>
+        <w:noProof/>
+      </w:rPr>
+      <w:t>1</w:t>
+    </w:r>
+    <w:r>
+      <w:rPr>
+        <w:noProof/>
+      </w:rPr>
+      <w:fldChar w:fldCharType="end"/>
+    </w:r>
+  </w:p>
+  <w:p>
+    <w:pPr>
+      <w:spacing w:before="0" w:after="0"/>
+      <w:jc w:val="right"/>
+      <w:rPr>
+        <w:noProof/>
+      </w:rPr>
+    </w:pPr>
+  </w:p>
+  <w:p>
+    <w:pPr>
+      <w:spacing w:before="0" w:after="0"/>
+      <w:jc w:val="right"/>
+    </w:pPr>
+    <w:bookmarkStart w:id="0" w:name="_GoBack"/>
+    <w:bookmarkEnd w:id="0"/>
+  </w:p>
+</w:ftr>
+</file>
+
+<file path=word/footer3.xml><?xml version="1.0" encoding="utf-8"?>
+<w:ftr xmlns:wpc="http://schemas.microsoft.com/office/word/2010/wordprocessingCanvas" xmlns:mo="http://schemas.microsoft.com/office/mac/office/2008/main" xmlns:mc="http://schemas.openxmlformats.org/markup-compatibility/2006" xmlns:mv="urn:schemas-microsoft-com:mac:vml" xmlns:o="urn:schemas-microsoft-com:office:office" xmlns:r="http://schemas.openxmlformats.org/officeDocument/2006/relationships" xmlns:m="http://schemas.openxmlformats.org/officeDocument/2006/math" xmlns:v="urn:schemas-microsoft-com:vml" xmlns:wp14="http://schemas.microsoft.com/office/word/2010/wordprocessingDrawing" xmlns:wp="http://schemas.openxmlformats.org/drawingml/2006/wordprocessingDrawing" xmlns:w10="urn:schemas-microsoft-com:office:word" xmlns:w="http://schemas.openxmlformats.org/wordprocessingml/2006/main" xmlns:w14="http://schemas.microsoft.com/office/word/2010/wordml" xmlns:w15="http://schemas.microsoft.com/office/word/2012/wordml" xmlns:wpg="http://schemas.microsoft.com/office/word/2010/wordprocessingGroup" xmlns:wpi="http://schemas.microsoft.com/office/word/2010/wordprocessingInk" xmlns:wne="http://schemas.microsoft.com/office/word/2006/wordml" xmlns:wps="http://schemas.microsoft.com/office/word/2010/wordprocessingShape" mc:Ignorable="w14 w15 wp14">
+  <w:p>
+    <w:pPr>
+      <w:pStyle w:val="Footer"/>
+    </w:pPr>
+  </w:p>
+</w:ftr>
+</file>
+
+<file path=word/footnotes.xml><?xml version="1.0" encoding="utf-8"?>
+<w:footnotes xmlns:wpc="http://schemas.microsoft.com/office/word/2010/wordprocessingCanvas" xmlns:mo="http://schemas.microsoft.com/office/mac/office/2008/main" xmlns:mc="http://schemas.openxmlformats.org/markup-compatibility/2006" xmlns:mv="urn:schemas-microsoft-com:mac:vml" xmlns:o="urn:schemas-microsoft-com:office:office" xmlns:r="http://schemas.openxmlformats.org/officeDocument/2006/relationships" xmlns:m="http://schemas.openxmlformats.org/officeDocument/2006/math" xmlns:v="urn:schemas-microsoft-com:vml" xmlns:wp14="http://schemas.microsoft.com/office/word/2010/wordprocessingDrawing" xmlns:wp="http://schemas.openxmlformats.org/drawingml/2006/wordprocessingDrawing" xmlns:w10="urn:schemas-microsoft-com:office:word" xmlns:w="http://schemas.openxmlformats.org/wordprocessingml/2006/main" xmlns:w14="http://schemas.microsoft.com/office/word/2010/wordml" xmlns:w15="http://schemas.microsoft.com/office/word/2012/wordml" xmlns:wpg="http://schemas.microsoft.com/office/word/2010/wordprocessingGroup" xmlns:wpi="http://schemas.microsoft.com/office/word/2010/wordprocessingInk" xmlns:wne="http://schemas.microsoft.com/office/word/2006/wordml" xmlns:wps="http://schemas.microsoft.com/office/word/2010/wordprocessingShape" mc:Ignorable="w14 w15 wp14">
+  <w:footnote w:type="separator" w:id="-1">
+    <w:p>
+      <w:pPr>
+        <w:spacing w:before="0" w:after="0"/>
+      </w:pPr>
+      <w:r>
+        <w:separator/>
+      </w:r>
+    </w:p>
+  </w:footnote>
+  <w:footnote w:type="continuationSeparator" w:id="0">
+    <w:p>
+      <w:pPr>
+        <w:spacing w:before="0" w:after="0"/>
+      </w:pPr>
+      <w:r>
+        <w:continuationSeparator/>
+      </w:r>
+    </w:p>
+  </w:footnote>
+</w:footnotes>
+</file>
+
+<file path=word/header1.xml><?xml version="1.0" encoding="utf-8"?>
+<w:hdr xmlns:wpc="http://schemas.microsoft.com/office/word/2010/wordprocessingCanvas" xmlns:mo="http://schemas.microsoft.com/office/mac/office/2008/main" xmlns:mc="http://schemas.openxmlformats.org/markup-compatibility/2006" xmlns:mv="urn:schemas-microsoft-com:mac:vml" xmlns:o="urn:schemas-microsoft-com:office:office" xmlns:r="http://schemas.openxmlformats.org/officeDocument/2006/relationships" xmlns:m="http://schemas.openxmlformats.org/officeDocument/2006/math" xmlns:v="urn:schemas-microsoft-com:vml" xmlns:wp14="http://schemas.microsoft.com/office/word/2010/wordprocessingDrawing" xmlns:wp="http://schemas.openxmlformats.org/drawingml/2006/wordprocessingDrawing" xmlns:w10="urn:schemas-microsoft-com:office:word" xmlns:w="http://schemas.openxmlformats.org/wordprocessingml/2006/main" xmlns:w14="http://schemas.microsoft.com/office/word/2010/wordml" xmlns:w15="http://schemas.microsoft.com/office/word/2012/wordml" xmlns:wpg="http://schemas.microsoft.com/office/word/2010/wordprocessingGroup" xmlns:wpi="http://schemas.microsoft.com/office/word/2010/wordprocessingInk" xmlns:wne="http://schemas.microsoft.com/office/word/2006/wordml" xmlns:wps="http://schemas.microsoft.com/office/word/2010/wordprocessingShape" mc:Ignorable="w14 w15 wp14">
+  <w:p>
+    <w:pPr>
+      <w:pStyle w:val="Header"/>
+    </w:pPr>
+  </w:p>
+</w:hdr>
+</file>
+
+<file path=word/header2.xml><?xml version="1.0" encoding="utf-8"?>
+<w:hdr xmlns:wpc="http://schemas.microsoft.com/office/word/2010/wordprocessingCanvas" xmlns:mo="http://schemas.microsoft.com/office/mac/office/2008/main" xmlns:mc="http://schemas.openxmlformats.org/markup-compatibility/2006" xmlns:mv="urn:schemas-microsoft-com:mac:vml" xmlns:o="urn:schemas-microsoft-com:office:office" xmlns:r="http://schemas.openxmlformats.org/officeDocument/2006/relationships" xmlns:m="http://schemas.openxmlformats.org/officeDocument/2006/math" xmlns:v="urn:schemas-microsoft-com:vml" xmlns:wp14="http://schemas.microsoft.com/office/word/2010/wordprocessingDrawing" xmlns:wp="http://schemas.openxmlformats.org/drawingml/2006/wordprocessingDrawing" xmlns:w10="urn:schemas-microsoft-com:office:word" xmlns:w="http://schemas.openxmlformats.org/wordprocessingml/2006/main" xmlns:w14="http://schemas.microsoft.com/office/word/2010/wordml" xmlns:w15="http://schemas.microsoft.com/office/word/2012/wordml" xmlns:wpg="http://schemas.microsoft.com/office/word/2010/wordprocessingGroup" xmlns:wpi="http://schemas.microsoft.com/office/word/2010/wordprocessingInk" xmlns:wne="http://schemas.microsoft.com/office/word/2006/wordml" xmlns:wps="http://schemas.microsoft.com/office/word/2010/wordprocessingShape" mc:Ignorable="w14 w15 wp14">
+  <w:p>
+    <w:pPr>
+      <w:pStyle w:val="Header"/>
+    </w:pPr>
+  </w:p>
+</w:hdr>
+</file>
+
+<file path=word/header3.xml><?xml version="1.0" encoding="utf-8"?>
+<w:hdr xmlns:wpc="http://schemas.microsoft.com/office/word/2010/wordprocessingCanvas" xmlns:mo="http://schemas.microsoft.com/office/mac/office/2008/main" xmlns:mc="http://schemas.openxmlformats.org/markup-compatibility/2006" xmlns:mv="urn:schemas-microsoft-com:mac:vml" xmlns:o="urn:schemas-microsoft-com:office:office" xmlns:r="http://schemas.openxmlformats.org/officeDocument/2006/relationships" xmlns:m="http://schemas.openxmlformats.org/officeDocument/2006/math" xmlns:v="urn:schemas-microsoft-com:vml" xmlns:wp14="http://schemas.microsoft.com/office/word/2010/wordprocessingDrawing" xmlns:wp="http://schemas.openxmlformats.org/drawingml/2006/wordprocessingDrawing" xmlns:w10="urn:schemas-microsoft-com:office:word" xmlns:w="http://schemas.openxmlformats.org/wordprocessingml/2006/main" xmlns:w14="http://schemas.microsoft.com/office/word/2010/wordml" xmlns:w15="http://schemas.microsoft.com/office/word/2012/wordml" xmlns:wpg="http://schemas.microsoft.com/office/word/2010/wordprocessingGroup" xmlns:wpi="http://schemas.microsoft.com/office/word/2010/wordprocessingInk" xmlns:wne="http://schemas.microsoft.com/office/word/2006/wordml" xmlns:wps="http://schemas.microsoft.com/office/word/2010/wordprocessingShape" mc:Ignorable="w14 w15 wp14">
+  <w:p>
+    <w:pPr>
+      <w:pStyle w:val="Header"/>
+    </w:pPr>
+  </w:p>
+</w:hdr>
 </file>
 
 <file path=word/numbering.xml><?xml version="1.0" encoding="utf-8"?>
@@ -22,7 +201,7 @@
   <w:abstractNum w:abstractNumId="0">
     <w:nsid w:val="FFFFFF1D"/>
     <w:multiLevelType w:val="multilevel"/>
-    <w:tmpl w:val="49C8DF9E"/>
+    <w:tmpl w:val="B1EC23B0"/>
     <w:lvl w:ilvl="0">
       <w:start w:val="1"/>
       <w:numFmt w:val="bullet"/>
@@ -162,7 +341,7 @@
   <w:abstractNum w:abstractNumId="1">
     <w:nsid w:val="FFFFFF7C"/>
     <w:multiLevelType w:val="singleLevel"/>
-    <w:tmpl w:val="305209F0"/>
+    <w:tmpl w:val="82046F84"/>
     <w:lvl w:ilvl="0">
       <w:start w:val="1"/>
       <w:numFmt w:val="decimal"/>
@@ -179,7 +358,7 @@
   <w:abstractNum w:abstractNumId="2">
     <w:nsid w:val="FFFFFF7D"/>
     <w:multiLevelType w:val="singleLevel"/>
-    <w:tmpl w:val="8CF06CA0"/>
+    <w:tmpl w:val="AEA22950"/>
     <w:lvl w:ilvl="0">
       <w:start w:val="1"/>
       <w:numFmt w:val="decimal"/>
@@ -196,7 +375,7 @@
   <w:abstractNum w:abstractNumId="3">
     <w:nsid w:val="FFFFFF7E"/>
     <w:multiLevelType w:val="singleLevel"/>
-    <w:tmpl w:val="D6540CB2"/>
+    <w:tmpl w:val="46742C06"/>
     <w:lvl w:ilvl="0">
       <w:start w:val="1"/>
       <w:numFmt w:val="decimal"/>
@@ -213,7 +392,7 @@
   <w:abstractNum w:abstractNumId="4">
     <w:nsid w:val="FFFFFF7F"/>
     <w:multiLevelType w:val="singleLevel"/>
-    <w:tmpl w:val="44143010"/>
+    <w:tmpl w:val="4782D38E"/>
     <w:lvl w:ilvl="0">
       <w:start w:val="1"/>
       <w:numFmt w:val="decimal"/>
@@ -230,7 +409,7 @@
   <w:abstractNum w:abstractNumId="5">
     <w:nsid w:val="FFFFFF80"/>
     <w:multiLevelType w:val="singleLevel"/>
-    <w:tmpl w:val="38EAD868"/>
+    <w:tmpl w:val="7DD4A5B4"/>
     <w:lvl w:ilvl="0">
       <w:start w:val="1"/>
       <w:numFmt w:val="bullet"/>
@@ -250,7 +429,7 @@
   <w:abstractNum w:abstractNumId="6">
     <w:nsid w:val="FFFFFF81"/>
     <w:multiLevelType w:val="singleLevel"/>
-    <w:tmpl w:val="B6DE081A"/>
+    <w:tmpl w:val="93360C48"/>
     <w:lvl w:ilvl="0">
       <w:start w:val="1"/>
       <w:numFmt w:val="bullet"/>
@@ -270,7 +449,7 @@
   <w:abstractNum w:abstractNumId="7">
     <w:nsid w:val="FFFFFF82"/>
     <w:multiLevelType w:val="singleLevel"/>
-    <w:tmpl w:val="494A198A"/>
+    <w:tmpl w:val="6610FB5C"/>
     <w:lvl w:ilvl="0">
       <w:start w:val="1"/>
       <w:numFmt w:val="bullet"/>
@@ -290,7 +469,7 @@
   <w:abstractNum w:abstractNumId="8">
     <w:nsid w:val="FFFFFF83"/>
     <w:multiLevelType w:val="singleLevel"/>
-    <w:tmpl w:val="06203DAC"/>
+    <w:tmpl w:val="9A6CA89A"/>
     <w:lvl w:ilvl="0">
       <w:start w:val="1"/>
       <w:numFmt w:val="bullet"/>
@@ -310,7 +489,7 @@
   <w:abstractNum w:abstractNumId="9">
     <w:nsid w:val="FFFFFF88"/>
     <w:multiLevelType w:val="singleLevel"/>
-    <w:tmpl w:val="5FF80E92"/>
+    <w:tmpl w:val="7BAC0538"/>
     <w:lvl w:ilvl="0">
       <w:start w:val="1"/>
       <w:numFmt w:val="decimal"/>
@@ -327,7 +506,7 @@
   <w:abstractNum w:abstractNumId="10">
     <w:nsid w:val="FFFFFF89"/>
     <w:multiLevelType w:val="singleLevel"/>
-    <w:tmpl w:val="3B34CDF4"/>
+    <w:tmpl w:val="CA00ED56"/>
     <w:lvl w:ilvl="0">
       <w:start w:val="1"/>
       <w:numFmt w:val="bullet"/>
@@ -1671,6 +1850,34 @@
       <w:szCs w:val="18"/>
     </w:rPr>
   </w:style>
+  <w:style w:type="paragraph" w:styleId="Header">
+    <w:name w:val="header"/>
+    <w:basedOn w:val="Normal"/>
+    <w:link w:val="HeaderChar"/>
+    <w:uiPriority w:val="99"/>
+    <w:unhideWhenUsed/>
+    <w:rsid w:val="008F5B99"/>
+    <w:pPr>
+      <w:tabs>
+        <w:tab w:val="clear" w:pos="144"/>
+        <w:tab w:val="center" w:pos="4680"/>
+        <w:tab w:val="right" w:pos="9360"/>
+      </w:tabs>
+      <w:spacing w:before="0" w:after="0"/>
+    </w:pPr>
+  </w:style>
+  <w:style w:type="character" w:customStyle="1" w:styleId="HeaderChar">
+    <w:name w:val="Header Char"/>
+    <w:basedOn w:val="DefaultParagraphFont"/>
+    <w:link w:val="Header"/>
+    <w:uiPriority w:val="99"/>
+    <w:rsid w:val="008F5B99"/>
+    <w:rPr>
+      <w:rFonts w:ascii="Times New Roman" w:hAnsi="Times New Roman"/>
+      <w:color w:val="00000A"/>
+      <w:szCs w:val="24"/>
+    </w:rPr>
+  </w:style>
 </w:styles>
 </file>
 
@@ -1997,7 +2204,7 @@
 </file>
 
 <file path=customXml/itemProps1.xml><?xml version="1.0" encoding="utf-8"?>
-<ds:datastoreItem xmlns:ds="http://schemas.openxmlformats.org/officeDocument/2006/customXml" ds:itemID="{39F0F766-96C5-4042-91F1-4B0BF39D1FC1}">
+<ds:datastoreItem xmlns:ds="http://schemas.openxmlformats.org/officeDocument/2006/customXml" ds:itemID="{01F9F50F-008A-9A47-B215-DEA261D3685C}">
   <ds:schemaRefs>
     <ds:schemaRef ds:uri="http://schemas.openxmlformats.org/officeDocument/2006/bibliography"/>
   </ds:schemaRefs>

</xml_diff>